<commit_message>
Correccion de la descripcion del CU 25 Registrar categoria
</commit_message>
<xml_diff>
--- a/Documentación/CU-25_RegistrarCategoria/CU-25_Descripción.docx
+++ b/Documentación/CU-25_RegistrarCategoria/CU-25_Descripción.docx
@@ -115,6 +115,9 @@
             <w:r>
               <w:t>FRQ-</w:t>
             </w:r>
+            <w:r>
+              <w:t>31</w:t>
+            </w:r>
           </w:p>
         </w:tc>
       </w:tr>
@@ -183,16 +186,10 @@
               <w:t>El actor hace clic en el botón “</w:t>
             </w:r>
             <w:r>
-              <w:t>C</w:t>
-            </w:r>
-            <w:r>
-              <w:t>ategoría</w:t>
-            </w:r>
-            <w:r>
-              <w:t>s</w:t>
-            </w:r>
-            <w:r>
-              <w:t>”.</w:t>
+              <w:t>Registrar c</w:t>
+            </w:r>
+            <w:r>
+              <w:t>ategoría”.</w:t>
             </w:r>
           </w:p>
         </w:tc>
@@ -263,47 +260,15 @@
               </w:numPr>
             </w:pPr>
             <w:r>
-              <w:t>El sistema</w:t>
-            </w:r>
-            <w:r>
-              <w:t xml:space="preserve"> </w:t>
-            </w:r>
-            <w:r>
-              <w:t xml:space="preserve">muestra la ventana </w:t>
+              <w:t xml:space="preserve">El sistema muestra la ventana </w:t>
             </w:r>
             <w:proofErr w:type="spellStart"/>
             <w:r>
-              <w:t>VerCategoriasView</w:t>
+              <w:t>RegistrarCategoriaView</w:t>
             </w:r>
             <w:proofErr w:type="spellEnd"/>
             <w:r>
-              <w:t xml:space="preserve"> con una tabla con el campo de nombre de la categoría, los botones “Registrar </w:t>
-            </w:r>
-            <w:r>
-              <w:t>categoría</w:t>
-            </w:r>
-            <w:r>
-              <w:t>”</w:t>
-            </w:r>
-            <w:r>
-              <w:t>, “Editar categorías”</w:t>
-            </w:r>
-            <w:r>
-              <w:t xml:space="preserve"> y “Eliminar </w:t>
-            </w:r>
-            <w:r>
-              <w:t>categorías</w:t>
-            </w:r>
-            <w:r>
-              <w:t xml:space="preserve">”, después recupera de la base de datos la información de las </w:t>
-            </w:r>
-            <w:proofErr w:type="spellStart"/>
-            <w:r>
-              <w:t>CATEGORIAs</w:t>
-            </w:r>
-            <w:proofErr w:type="spellEnd"/>
-            <w:r>
-              <w:t xml:space="preserve"> y la muestra en la tabla.</w:t>
+              <w:t xml:space="preserve"> con el campo de nombre de la categoría. Un botón “Registrar” que esta deshabilitado y un botón de “Cancelar”.</w:t>
             </w:r>
           </w:p>
           <w:p>
@@ -315,13 +280,10 @@
               </w:numPr>
             </w:pPr>
             <w:r>
-              <w:t>El actor hace clic en el botón “Registrar</w:t>
-            </w:r>
-            <w:r>
-              <w:t xml:space="preserve"> categoría</w:t>
-            </w:r>
-            <w:r>
-              <w:t>”.</w:t>
+              <w:t>El actor ingresa el nombre de la categoría</w:t>
+            </w:r>
+            <w:r>
+              <w:t>.</w:t>
             </w:r>
           </w:p>
           <w:p>
@@ -333,21 +295,10 @@
               </w:numPr>
             </w:pPr>
             <w:r>
-              <w:t xml:space="preserve">El sistema </w:t>
-            </w:r>
-            <w:r>
-              <w:t xml:space="preserve">muestra la ventana </w:t>
-            </w:r>
-            <w:proofErr w:type="spellStart"/>
-            <w:r>
-              <w:t>RegistrarCategoriaView</w:t>
-            </w:r>
-            <w:proofErr w:type="spellEnd"/>
-            <w:r>
-              <w:t xml:space="preserve"> con el campo de nombre de la categoría. Un botón “Registrar” que esta deshabilitado y un botón de</w:t>
-            </w:r>
-            <w:r>
-              <w:t xml:space="preserve"> “Cancelar”.</w:t>
+              <w:t>El sistema habilita el botón “Registrar”</w:t>
+            </w:r>
+            <w:r>
+              <w:t>.</w:t>
             </w:r>
           </w:p>
           <w:p>
@@ -359,10 +310,10 @@
               </w:numPr>
             </w:pPr>
             <w:r>
-              <w:t>El actor ingresa el nombre de la categoría</w:t>
-            </w:r>
-            <w:r>
-              <w:t>.</w:t>
+              <w:t>El actor da clic en el botón “Registrar”</w:t>
+            </w:r>
+            <w:r>
+              <w:t>. (FA-01)</w:t>
             </w:r>
           </w:p>
           <w:p>
@@ -374,16 +325,36 @@
               </w:numPr>
             </w:pPr>
             <w:r>
-              <w:t xml:space="preserve">El sistema </w:t>
-            </w:r>
-            <w:r>
-              <w:t xml:space="preserve">valida los datos ingresados y </w:t>
-            </w:r>
-            <w:r>
-              <w:t>habilita el botón “Registrar”</w:t>
-            </w:r>
-            <w:r>
-              <w:t>. (FA-03)</w:t>
+              <w:t>El sistema</w:t>
+            </w:r>
+            <w:r>
+              <w:t xml:space="preserve"> valida que el registro no exista con anterioridad</w:t>
+            </w:r>
+            <w:r>
+              <w:t>,</w:t>
+            </w:r>
+            <w:r>
+              <w:t xml:space="preserve"> guarda el registro de la CATEGORIA en la base de datos </w:t>
+            </w:r>
+            <w:r>
+              <w:t xml:space="preserve">(EX-01) </w:t>
+            </w:r>
+            <w:r>
+              <w:t xml:space="preserve">y muestra la ventana </w:t>
+            </w:r>
+            <w:proofErr w:type="spellStart"/>
+            <w:r>
+              <w:t>InfoView</w:t>
+            </w:r>
+            <w:proofErr w:type="spellEnd"/>
+            <w:r>
+              <w:t xml:space="preserve"> con el mensaje “El registro de la categoría [Nombre] se ha realizado correctamente” y un botón “Aceptar”</w:t>
+            </w:r>
+            <w:r>
+              <w:t>. (FA-02)</w:t>
+            </w:r>
+            <w:r>
+              <w:t xml:space="preserve"> </w:t>
             </w:r>
           </w:p>
           <w:p>
@@ -395,10 +366,10 @@
               </w:numPr>
             </w:pPr>
             <w:r>
-              <w:t>El actor da clic en el botón “Registrar”</w:t>
-            </w:r>
-            <w:r>
-              <w:t>. (FA-01)</w:t>
+              <w:t>El actor hace clic en “Aceptar”</w:t>
+            </w:r>
+            <w:r>
+              <w:t>.</w:t>
             </w:r>
           </w:p>
           <w:p>
@@ -410,19 +381,7 @@
               </w:numPr>
             </w:pPr>
             <w:r>
-              <w:t>El sistema</w:t>
-            </w:r>
-            <w:r>
-              <w:t xml:space="preserve"> valida que el registro no exista con anterioridad y</w:t>
-            </w:r>
-            <w:r>
-              <w:t xml:space="preserve"> guarda el registro de la CATEGORIA en la base de datos </w:t>
-            </w:r>
-            <w:r>
-              <w:t xml:space="preserve">(EX-01) </w:t>
-            </w:r>
-            <w:r>
-              <w:t xml:space="preserve">y muestra la ventana </w:t>
+              <w:t xml:space="preserve">El sistema cierra la ventana </w:t>
             </w:r>
             <w:proofErr w:type="spellStart"/>
             <w:r>
@@ -430,13 +389,15 @@
             </w:r>
             <w:proofErr w:type="spellEnd"/>
             <w:r>
-              <w:t xml:space="preserve"> con el mensaje “El registro de la categoría [Nombre] se ha realizado correctamente” y un botón “Aceptar”</w:t>
-            </w:r>
-            <w:r>
-              <w:t>. (FA-02)</w:t>
-            </w:r>
-            <w:r>
-              <w:t xml:space="preserve"> </w:t>
+              <w:t xml:space="preserve"> y la ventana </w:t>
+            </w:r>
+            <w:proofErr w:type="spellStart"/>
+            <w:r>
+              <w:t>RegistrarCategoriaView</w:t>
+            </w:r>
+            <w:proofErr w:type="spellEnd"/>
+            <w:r>
+              <w:t>.</w:t>
             </w:r>
           </w:p>
           <w:p>
@@ -448,49 +409,6 @@
               </w:numPr>
             </w:pPr>
             <w:r>
-              <w:t>El actor hace clic en “Aceptar”</w:t>
-            </w:r>
-            <w:r>
-              <w:t>.</w:t>
-            </w:r>
-          </w:p>
-          <w:p>
-            <w:pPr>
-              <w:pStyle w:val="Prrafodelista"/>
-              <w:numPr>
-                <w:ilvl w:val="0"/>
-                <w:numId w:val="1"/>
-              </w:numPr>
-            </w:pPr>
-            <w:r>
-              <w:t xml:space="preserve">El sistema cierra la ventana </w:t>
-            </w:r>
-            <w:proofErr w:type="spellStart"/>
-            <w:r>
-              <w:t>InfoView</w:t>
-            </w:r>
-            <w:proofErr w:type="spellEnd"/>
-            <w:r>
-              <w:t xml:space="preserve"> y la ventana </w:t>
-            </w:r>
-            <w:proofErr w:type="spellStart"/>
-            <w:r>
-              <w:t>RegistrarCategoriaView</w:t>
-            </w:r>
-            <w:proofErr w:type="spellEnd"/>
-            <w:r>
-              <w:t>.</w:t>
-            </w:r>
-          </w:p>
-          <w:p>
-            <w:pPr>
-              <w:pStyle w:val="Prrafodelista"/>
-              <w:numPr>
-                <w:ilvl w:val="0"/>
-                <w:numId w:val="1"/>
-              </w:numPr>
-            </w:pPr>
-            <w:r>
               <w:t>Fin del caso de uso</w:t>
             </w:r>
             <w:r>
@@ -622,42 +540,10 @@
               </w:numPr>
             </w:pPr>
             <w:r>
-              <w:t>Vuelve al flujo normal en el paso 2,</w:t>
-            </w:r>
-          </w:p>
-          <w:p>
-            <w:r>
-              <w:t>FA-03 Datos inválidos.</w:t>
-            </w:r>
-          </w:p>
-          <w:p>
-            <w:pPr>
-              <w:pStyle w:val="Prrafodelista"/>
-              <w:numPr>
-                <w:ilvl w:val="0"/>
-                <w:numId w:val="5"/>
-              </w:numPr>
-            </w:pPr>
-            <w:r>
-              <w:t xml:space="preserve">El sistema muestra un mensaje debajo del campo del nombre “Los datos </w:t>
-            </w:r>
-            <w:r>
-              <w:t xml:space="preserve">ingresados </w:t>
-            </w:r>
-            <w:r>
-              <w:t>no son válidos”.</w:t>
-            </w:r>
-          </w:p>
-          <w:p>
-            <w:pPr>
-              <w:pStyle w:val="Prrafodelista"/>
-              <w:numPr>
-                <w:ilvl w:val="0"/>
-                <w:numId w:val="5"/>
-              </w:numPr>
-            </w:pPr>
-            <w:r>
-              <w:t>Vuelve al flujo normal 2.</w:t>
+              <w:t>Vuelve al flujo normal en el paso 2</w:t>
+            </w:r>
+            <w:r>
+              <w:t>.</w:t>
             </w:r>
           </w:p>
         </w:tc>
@@ -770,6 +656,44 @@
           <w:p>
             <w:r>
               <w:t>POS-01 La CATEGORIA queda registrada en el sistema.</w:t>
+            </w:r>
+          </w:p>
+        </w:tc>
+      </w:tr>
+      <w:tr>
+        <w:tc>
+          <w:tcPr>
+            <w:tcW w:w="2127" w:type="dxa"/>
+          </w:tcPr>
+          <w:p>
+            <w:pPr>
+              <w:rPr>
+                <w:b/>
+                <w:bCs/>
+              </w:rPr>
+            </w:pPr>
+            <w:r>
+              <w:rPr>
+                <w:b/>
+                <w:bCs/>
+              </w:rPr>
+              <w:t>Extiende</w:t>
+            </w:r>
+          </w:p>
+        </w:tc>
+        <w:tc>
+          <w:tcPr>
+            <w:tcW w:w="8505" w:type="dxa"/>
+          </w:tcPr>
+          <w:p>
+            <w:r>
+              <w:t xml:space="preserve">CU-26 Editar </w:t>
+            </w:r>
+            <w:r>
+              <w:t>Categoría</w:t>
+            </w:r>
+            <w:r>
+              <w:t>.</w:t>
             </w:r>
           </w:p>
         </w:tc>

</xml_diff>